<commit_message>
Update Questions Assignment 2.docx
</commit_message>
<xml_diff>
--- a/cc-assignment-2/Questions Assignment 2.docx
+++ b/cc-assignment-2/Questions Assignment 2.docx
@@ -89,77 +89,7 @@
           <w:rFonts w:cstheme="minorHAnsi"/>
           <w:lang w:val="en-GB"/>
         </w:rPr>
-        <w:t>Look at your benchmark results. Are they consistent with your</w:t>
-      </w:r>
-      <w:r>
-        <w:rPr>
-          <w:rFonts w:cstheme="minorHAnsi"/>
-          <w:lang w:val="en-GB"/>
-        </w:rPr>
-        <w:t xml:space="preserve"> </w:t>
-      </w:r>
-      <w:r>
-        <w:rPr>
-          <w:rFonts w:cstheme="minorHAnsi"/>
-          <w:lang w:val="en-GB"/>
-        </w:rPr>
-        <w:t>expectations, regarding the</w:t>
-      </w:r>
-      <w:r>
-        <w:rPr>
-          <w:rFonts w:cstheme="minorHAnsi"/>
-          <w:lang w:val="en-GB"/>
-        </w:rPr>
-        <w:t xml:space="preserve"> </w:t>
-      </w:r>
-      <w:r>
-        <w:rPr>
-          <w:rFonts w:cstheme="minorHAnsi"/>
-          <w:lang w:val="en-GB"/>
-        </w:rPr>
-        <w:t>different virtualization platforms?</w:t>
-      </w:r>
-      <w:r>
-        <w:rPr>
-          <w:rFonts w:cstheme="minorHAnsi"/>
-          <w:lang w:val="en-GB"/>
-        </w:rPr>
-        <w:t xml:space="preserve"> </w:t>
-      </w:r>
-      <w:r>
-        <w:rPr>
-          <w:rFonts w:cstheme="minorHAnsi"/>
-          <w:lang w:val="en-GB"/>
-        </w:rPr>
-        <w:t>Explain your answer. What are the main reasons for the</w:t>
-      </w:r>
-      <w:r>
-        <w:rPr>
-          <w:rFonts w:cstheme="minorHAnsi"/>
-          <w:lang w:val="en-GB"/>
-        </w:rPr>
-        <w:t xml:space="preserve"> </w:t>
-      </w:r>
-      <w:r>
-        <w:rPr>
-          <w:rFonts w:cstheme="minorHAnsi"/>
-          <w:lang w:val="en-GB"/>
-        </w:rPr>
-        <w:t>differences</w:t>
-      </w:r>
-      <w:r>
-        <w:rPr>
-          <w:rFonts w:cstheme="minorHAnsi"/>
-          <w:lang w:val="en-GB"/>
-        </w:rPr>
-        <w:t xml:space="preserve"> </w:t>
-      </w:r>
-      <w:r>
-        <w:rPr>
-          <w:rFonts w:cstheme="minorHAnsi"/>
-          <w:lang w:val="en-GB"/>
-        </w:rPr>
-        <w:t>between the platforms? Answer these questions for all benchmarks:</w:t>
+        <w:t>Look at your benchmark results. Are they consistent with your expectations, regarding the different virtualization platforms? Explain your answer. What are the main reasons for the differences between the platforms? Answer these questions for all benchmarks:</w:t>
       </w:r>
     </w:p>
     <w:p>
@@ -788,86 +718,81 @@
         </w:rPr>
         <w:t>We expected a worse performance for QEMU with and without KVM, since it uses a virtual network device.</w:t>
       </w:r>
+    </w:p>
+    <w:p>
+      <w:pPr>
+        <w:autoSpaceDE w:val="0"/>
+        <w:autoSpaceDN w:val="0"/>
+        <w:adjustRightInd w:val="0"/>
+        <w:rPr>
+          <w:rFonts w:cstheme="minorHAnsi"/>
+          <w:lang w:val="en-GB"/>
+        </w:rPr>
+      </w:pPr>
+    </w:p>
+    <w:p>
+      <w:pPr>
+        <w:autoSpaceDE w:val="0"/>
+        <w:autoSpaceDN w:val="0"/>
+        <w:adjustRightInd w:val="0"/>
+        <w:rPr>
+          <w:rFonts w:cstheme="minorHAnsi"/>
+          <w:lang w:val="en-GB"/>
+        </w:rPr>
+      </w:pPr>
+      <w:r>
+        <w:rPr>
+          <w:rFonts w:cstheme="minorHAnsi"/>
+          <w:lang w:val="en-GB"/>
+        </w:rPr>
+        <w:t xml:space="preserve">2. Can you think of a flaw in the design of the </w:t>
+      </w:r>
+      <w:proofErr w:type="spellStart"/>
+      <w:r>
+        <w:rPr>
+          <w:rFonts w:cstheme="minorHAnsi"/>
+          <w:lang w:val="en-GB"/>
+        </w:rPr>
+        <w:t>Iperf</w:t>
+      </w:r>
+      <w:proofErr w:type="spellEnd"/>
+      <w:r>
+        <w:rPr>
+          <w:rFonts w:cstheme="minorHAnsi"/>
+          <w:lang w:val="en-GB"/>
+        </w:rPr>
+        <w:t>-based benchmark?</w:t>
+      </w:r>
+      <w:r>
+        <w:rPr>
+          <w:rFonts w:cstheme="minorHAnsi"/>
+          <w:lang w:val="en-GB"/>
+        </w:rPr>
+        <w:t xml:space="preserve"> </w:t>
+      </w:r>
+      <w:r>
+        <w:rPr>
+          <w:rFonts w:cstheme="minorHAnsi"/>
+          <w:lang w:val="en-GB"/>
+        </w:rPr>
+        <w:t>How should a more appropriate benchmark be designed when</w:t>
+      </w:r>
+      <w:r>
+        <w:rPr>
+          <w:rFonts w:cstheme="minorHAnsi"/>
+          <w:lang w:val="en-GB"/>
+        </w:rPr>
+        <w:t xml:space="preserve"> </w:t>
+      </w:r>
+      <w:r>
+        <w:rPr>
+          <w:rFonts w:cstheme="minorHAnsi"/>
+          <w:lang w:val="en-GB"/>
+        </w:rPr>
+        <w:t>measuring the network performance of virtualization platforms?</w:t>
+      </w:r>
       <w:bookmarkStart w:id="0" w:name="_GoBack"/>
       <w:bookmarkEnd w:id="0"/>
-    </w:p>
-    <w:p>
-      <w:pPr>
-        <w:autoSpaceDE w:val="0"/>
-        <w:autoSpaceDN w:val="0"/>
-        <w:adjustRightInd w:val="0"/>
-        <w:rPr>
-          <w:rFonts w:cstheme="minorHAnsi"/>
-          <w:lang w:val="en-GB"/>
-        </w:rPr>
-      </w:pPr>
-    </w:p>
-    <w:p>
-      <w:pPr>
-        <w:autoSpaceDE w:val="0"/>
-        <w:autoSpaceDN w:val="0"/>
-        <w:adjustRightInd w:val="0"/>
-        <w:rPr>
-          <w:rFonts w:cstheme="minorHAnsi"/>
-          <w:lang w:val="en-GB"/>
-        </w:rPr>
-      </w:pPr>
-      <w:r>
-        <w:rPr>
-          <w:rFonts w:cstheme="minorHAnsi"/>
-          <w:lang w:val="en-GB"/>
-        </w:rPr>
-        <w:t xml:space="preserve">2. Can you think of a flaw in the design of the </w:t>
-      </w:r>
-      <w:proofErr w:type="spellStart"/>
-      <w:r>
-        <w:rPr>
-          <w:rFonts w:cstheme="minorHAnsi"/>
-          <w:lang w:val="en-GB"/>
-        </w:rPr>
-        <w:t>Iperf</w:t>
-      </w:r>
-      <w:proofErr w:type="spellEnd"/>
-      <w:r>
-        <w:rPr>
-          <w:rFonts w:cstheme="minorHAnsi"/>
-          <w:lang w:val="en-GB"/>
-        </w:rPr>
-        <w:t>-based benchmark?</w:t>
-      </w:r>
-    </w:p>
-    <w:p>
-      <w:pPr>
-        <w:autoSpaceDE w:val="0"/>
-        <w:autoSpaceDN w:val="0"/>
-        <w:adjustRightInd w:val="0"/>
-        <w:rPr>
-          <w:rFonts w:cstheme="minorHAnsi"/>
-          <w:lang w:val="en-GB"/>
-        </w:rPr>
-      </w:pPr>
-      <w:r>
-        <w:rPr>
-          <w:rFonts w:cstheme="minorHAnsi"/>
-          <w:lang w:val="en-GB"/>
-        </w:rPr>
-        <w:t>How should a more appropriate benchmark be designed when</w:t>
-      </w:r>
-    </w:p>
-    <w:p>
-      <w:pPr>
-        <w:rPr>
-          <w:rFonts w:cstheme="minorHAnsi"/>
-          <w:lang w:val="en-US"/>
-        </w:rPr>
-      </w:pPr>
-      <w:r>
-        <w:rPr>
-          <w:rFonts w:cstheme="minorHAnsi"/>
-          <w:lang w:val="en-GB"/>
-        </w:rPr>
-        <w:t>measuring the network performance of virtualization platforms?</w:t>
-      </w:r>
     </w:p>
     <w:sectPr>
       <w:pgSz w:w="11900" w:h="16840"/>

</xml_diff>